<commit_message>
Final draft of Project Plan
</commit_message>
<xml_diff>
--- a/doc/348_Group_Project_plan.docx
+++ b/doc/348_Group_Project_plan.docx
@@ -126,7 +126,6 @@
             <w:pPr>
               <w:keepNext w:val="0"/>
               <w:keepLines w:val="1"/>
-              <w:pageBreakBefore w:val="0"/>
               <w:widowControl w:val="0"/>
               <w:pBdr>
                 <w:top w:space="0" w:sz="0" w:val="nil"/>
@@ -184,7 +183,6 @@
             <w:pPr>
               <w:keepNext w:val="0"/>
               <w:keepLines w:val="1"/>
-              <w:pageBreakBefore w:val="0"/>
               <w:widowControl w:val="0"/>
               <w:pBdr>
                 <w:top w:space="0" w:sz="0" w:val="nil"/>
@@ -242,7 +240,6 @@
             <w:pPr>
               <w:keepNext w:val="0"/>
               <w:keepLines w:val="1"/>
-              <w:pageBreakBefore w:val="0"/>
               <w:widowControl w:val="0"/>
               <w:pBdr>
                 <w:top w:space="0" w:sz="0" w:val="nil"/>
@@ -300,7 +297,6 @@
             <w:pPr>
               <w:keepNext w:val="0"/>
               <w:keepLines w:val="1"/>
-              <w:pageBreakBefore w:val="0"/>
               <w:widowControl w:val="0"/>
               <w:pBdr>
                 <w:top w:space="0" w:sz="0" w:val="nil"/>
@@ -365,7 +361,6 @@
             <w:pPr>
               <w:keepNext w:val="0"/>
               <w:keepLines w:val="1"/>
-              <w:pageBreakBefore w:val="0"/>
               <w:widowControl w:val="0"/>
               <w:pBdr>
                 <w:top w:space="0" w:sz="0" w:val="nil"/>
@@ -415,7 +410,6 @@
             <w:pPr>
               <w:keepNext w:val="0"/>
               <w:keepLines w:val="1"/>
-              <w:pageBreakBefore w:val="0"/>
               <w:widowControl w:val="0"/>
               <w:pBdr>
                 <w:top w:space="0" w:sz="0" w:val="nil"/>
@@ -490,7 +484,6 @@
             <w:pPr>
               <w:keepNext w:val="0"/>
               <w:keepLines w:val="1"/>
-              <w:pageBreakBefore w:val="0"/>
               <w:widowControl w:val="0"/>
               <w:pBdr>
                 <w:top w:space="0" w:sz="0" w:val="nil"/>
@@ -540,7 +533,6 @@
             <w:pPr>
               <w:keepNext w:val="0"/>
               <w:keepLines w:val="1"/>
-              <w:pageBreakBefore w:val="0"/>
               <w:widowControl w:val="0"/>
               <w:pBdr>
                 <w:top w:space="0" w:sz="0" w:val="nil"/>
@@ -573,7 +565,7 @@
               <w:rPr>
                 <w:rtl w:val="0"/>
               </w:rPr>
-              <w:t xml:space="preserve">Courtney</w:t>
+              <w:t xml:space="preserve">Courtney + Group</w:t>
             </w:r>
             <w:r>
               <w:rPr>
@@ -597,7 +589,6 @@
             <w:pPr>
               <w:keepNext w:val="0"/>
               <w:keepLines w:val="1"/>
-              <w:pageBreakBefore w:val="0"/>
               <w:widowControl w:val="0"/>
               <w:pBdr>
                 <w:top w:space="0" w:sz="0" w:val="nil"/>
@@ -647,7 +638,6 @@
             <w:pPr>
               <w:keepNext w:val="0"/>
               <w:keepLines w:val="1"/>
-              <w:pageBreakBefore w:val="0"/>
               <w:widowControl w:val="0"/>
               <w:pBdr>
                 <w:top w:space="0" w:sz="0" w:val="nil"/>
@@ -697,7 +687,6 @@
             <w:pPr>
               <w:keepNext w:val="0"/>
               <w:keepLines w:val="1"/>
-              <w:pageBreakBefore w:val="0"/>
               <w:widowControl w:val="0"/>
               <w:pBdr>
                 <w:top w:space="0" w:sz="0" w:val="nil"/>
@@ -747,7 +736,6 @@
             <w:pPr>
               <w:keepNext w:val="0"/>
               <w:keepLines w:val="1"/>
-              <w:pageBreakBefore w:val="0"/>
               <w:widowControl w:val="0"/>
               <w:pBdr>
                 <w:top w:space="0" w:sz="0" w:val="nil"/>
@@ -804,7 +792,6 @@
             <w:pPr>
               <w:keepNext w:val="0"/>
               <w:keepLines w:val="1"/>
-              <w:pageBreakBefore w:val="0"/>
               <w:widowControl w:val="0"/>
               <w:pBdr>
                 <w:top w:space="0" w:sz="0" w:val="nil"/>
@@ -837,6 +824,12 @@
               <w:rPr>
                 <w:rtl w:val="0"/>
               </w:rPr>
+              <w:t xml:space="preserve">2026 -02-10</w:t>
+            </w:r>
+            <w:r>
+              <w:rPr>
+                <w:rtl w:val="0"/>
+              </w:rPr>
             </w:r>
           </w:p>
         </w:tc>
@@ -848,7 +841,6 @@
             <w:pPr>
               <w:keepNext w:val="0"/>
               <w:keepLines w:val="1"/>
-              <w:pageBreakBefore w:val="0"/>
               <w:widowControl w:val="0"/>
               <w:pBdr>
                 <w:top w:space="0" w:sz="0" w:val="nil"/>
@@ -881,6 +873,12 @@
               <w:rPr>
                 <w:rtl w:val="0"/>
               </w:rPr>
+              <w:t xml:space="preserve">1.2</w:t>
+            </w:r>
+            <w:r>
+              <w:rPr>
+                <w:rtl w:val="0"/>
+              </w:rPr>
             </w:r>
           </w:p>
         </w:tc>
@@ -892,7 +890,6 @@
             <w:pPr>
               <w:keepNext w:val="0"/>
               <w:keepLines w:val="1"/>
-              <w:pageBreakBefore w:val="0"/>
               <w:widowControl w:val="0"/>
               <w:pBdr>
                 <w:top w:space="0" w:sz="0" w:val="nil"/>
@@ -925,6 +922,12 @@
               <w:rPr>
                 <w:rtl w:val="0"/>
               </w:rPr>
+              <w:t xml:space="preserve">Final touches</w:t>
+            </w:r>
+            <w:r>
+              <w:rPr>
+                <w:rtl w:val="0"/>
+              </w:rPr>
             </w:r>
           </w:p>
         </w:tc>
@@ -936,7 +939,6 @@
             <w:pPr>
               <w:keepNext w:val="0"/>
               <w:keepLines w:val="1"/>
-              <w:pageBreakBefore w:val="0"/>
               <w:widowControl w:val="0"/>
               <w:pBdr>
                 <w:top w:space="0" w:sz="0" w:val="nil"/>
@@ -965,6 +967,12 @@
                 <w:vertAlign w:val="baseline"/>
               </w:rPr>
             </w:pPr>
+            <w:r>
+              <w:rPr>
+                <w:rtl w:val="0"/>
+              </w:rPr>
+              <w:t xml:space="preserve">Isaiah + Group</w:t>
+            </w:r>
             <w:r>
               <w:rPr>
                 <w:rtl w:val="0"/>
@@ -987,7 +995,6 @@
             <w:pPr>
               <w:keepNext w:val="0"/>
               <w:keepLines w:val="1"/>
-              <w:pageBreakBefore w:val="0"/>
               <w:widowControl w:val="0"/>
               <w:pBdr>
                 <w:top w:space="0" w:sz="0" w:val="nil"/>
@@ -1031,7 +1038,6 @@
             <w:pPr>
               <w:keepNext w:val="0"/>
               <w:keepLines w:val="1"/>
-              <w:pageBreakBefore w:val="0"/>
               <w:widowControl w:val="0"/>
               <w:pBdr>
                 <w:top w:space="0" w:sz="0" w:val="nil"/>
@@ -1075,7 +1081,6 @@
             <w:pPr>
               <w:keepNext w:val="0"/>
               <w:keepLines w:val="1"/>
-              <w:pageBreakBefore w:val="0"/>
               <w:widowControl w:val="0"/>
               <w:pBdr>
                 <w:top w:space="0" w:sz="0" w:val="nil"/>
@@ -1119,7 +1124,6 @@
             <w:pPr>
               <w:keepNext w:val="0"/>
               <w:keepLines w:val="1"/>
-              <w:pageBreakBefore w:val="0"/>
               <w:widowControl w:val="0"/>
               <w:pBdr>
                 <w:top w:space="0" w:sz="0" w:val="nil"/>
@@ -1217,7 +1221,7 @@
     </w:p>
     <w:sdt>
       <w:sdtPr>
-        <w:id w:val="632397001"/>
+        <w:id w:val="-1134575950"/>
         <w:docPartObj>
           <w:docPartGallery w:val="Table of Contents"/>
           <w:docPartUnique w:val="1"/>
@@ -1240,7 +1244,7 @@
             <w:shd w:fill="auto" w:val="clear"/>
             <w:tabs>
               <w:tab w:val="left" w:leader="none" w:pos="400"/>
-              <w:tab w:val="right" w:leader="dot" w:pos="9350"/>
+              <w:tab w:val="right" w:leader="none" w:pos="9350"/>
             </w:tabs>
             <w:spacing w:after="120" w:before="240" w:line="240" w:lineRule="auto"/>
             <w:ind w:left="0" w:right="0" w:firstLine="0"/>
@@ -1373,7 +1377,7 @@
             <w:shd w:fill="auto" w:val="clear"/>
             <w:tabs>
               <w:tab w:val="left" w:leader="none" w:pos="800"/>
-              <w:tab w:val="right" w:leader="dot" w:pos="9350"/>
+              <w:tab w:val="right" w:leader="none" w:pos="9350"/>
             </w:tabs>
             <w:spacing w:after="0" w:before="120" w:line="240" w:lineRule="auto"/>
             <w:ind w:left="200" w:right="0" w:firstLine="0"/>
@@ -1482,7 +1486,7 @@
             <w:shd w:fill="auto" w:val="clear"/>
             <w:tabs>
               <w:tab w:val="left" w:leader="none" w:pos="800"/>
-              <w:tab w:val="right" w:leader="dot" w:pos="9350"/>
+              <w:tab w:val="right" w:leader="none" w:pos="9350"/>
             </w:tabs>
             <w:spacing w:after="0" w:before="120" w:line="240" w:lineRule="auto"/>
             <w:ind w:left="200" w:right="0" w:firstLine="0"/>
@@ -1593,7 +1597,7 @@
             <w:shd w:fill="auto" w:val="clear"/>
             <w:tabs>
               <w:tab w:val="left" w:leader="none" w:pos="800"/>
-              <w:tab w:val="right" w:leader="dot" w:pos="9350"/>
+              <w:tab w:val="right" w:leader="none" w:pos="9350"/>
             </w:tabs>
             <w:spacing w:after="0" w:before="120" w:line="240" w:lineRule="auto"/>
             <w:ind w:left="200" w:right="0" w:firstLine="0"/>
@@ -1704,7 +1708,7 @@
             <w:shd w:fill="auto" w:val="clear"/>
             <w:tabs>
               <w:tab w:val="left" w:leader="none" w:pos="800"/>
-              <w:tab w:val="right" w:leader="dot" w:pos="9350"/>
+              <w:tab w:val="right" w:leader="none" w:pos="9350"/>
             </w:tabs>
             <w:spacing w:after="0" w:before="120" w:line="240" w:lineRule="auto"/>
             <w:ind w:left="200" w:right="0" w:firstLine="0"/>
@@ -1815,7 +1819,7 @@
             <w:shd w:fill="auto" w:val="clear"/>
             <w:tabs>
               <w:tab w:val="left" w:leader="none" w:pos="800"/>
-              <w:tab w:val="right" w:leader="dot" w:pos="9350"/>
+              <w:tab w:val="right" w:leader="none" w:pos="9350"/>
             </w:tabs>
             <w:spacing w:after="0" w:before="120" w:line="240" w:lineRule="auto"/>
             <w:ind w:left="200" w:right="0" w:firstLine="0"/>
@@ -1926,7 +1930,7 @@
             <w:shd w:fill="auto" w:val="clear"/>
             <w:tabs>
               <w:tab w:val="left" w:leader="none" w:pos="400"/>
-              <w:tab w:val="right" w:leader="dot" w:pos="9350"/>
+              <w:tab w:val="right" w:leader="none" w:pos="9350"/>
             </w:tabs>
             <w:spacing w:after="120" w:before="240" w:line="240" w:lineRule="auto"/>
             <w:ind w:left="0" w:right="0" w:firstLine="0"/>
@@ -2038,7 +2042,7 @@
             <w:shd w:fill="auto" w:val="clear"/>
             <w:tabs>
               <w:tab w:val="left" w:leader="none" w:pos="800"/>
-              <w:tab w:val="right" w:leader="dot" w:pos="9350"/>
+              <w:tab w:val="right" w:leader="none" w:pos="9350"/>
             </w:tabs>
             <w:spacing w:after="0" w:before="120" w:line="240" w:lineRule="auto"/>
             <w:ind w:left="200" w:right="0" w:firstLine="0"/>
@@ -2149,7 +2153,7 @@
             <w:shd w:fill="auto" w:val="clear"/>
             <w:tabs>
               <w:tab w:val="left" w:leader="none" w:pos="800"/>
-              <w:tab w:val="right" w:leader="dot" w:pos="9350"/>
+              <w:tab w:val="right" w:leader="none" w:pos="9350"/>
             </w:tabs>
             <w:spacing w:after="0" w:before="120" w:line="240" w:lineRule="auto"/>
             <w:ind w:left="200" w:right="0" w:firstLine="0"/>
@@ -2260,7 +2264,7 @@
             <w:shd w:fill="auto" w:val="clear"/>
             <w:tabs>
               <w:tab w:val="left" w:leader="none" w:pos="800"/>
-              <w:tab w:val="right" w:leader="dot" w:pos="9350"/>
+              <w:tab w:val="right" w:leader="none" w:pos="9350"/>
             </w:tabs>
             <w:spacing w:after="0" w:before="120" w:line="240" w:lineRule="auto"/>
             <w:ind w:left="200" w:right="0" w:firstLine="0"/>
@@ -2371,7 +2375,7 @@
             <w:shd w:fill="auto" w:val="clear"/>
             <w:tabs>
               <w:tab w:val="left" w:leader="none" w:pos="800"/>
-              <w:tab w:val="right" w:leader="dot" w:pos="9350"/>
+              <w:tab w:val="right" w:leader="none" w:pos="9350"/>
             </w:tabs>
             <w:spacing w:after="0" w:before="120" w:line="240" w:lineRule="auto"/>
             <w:ind w:left="200" w:right="0" w:firstLine="0"/>
@@ -2463,7 +2467,7 @@
             <w:shd w:fill="auto" w:val="clear"/>
             <w:tabs>
               <w:tab w:val="left" w:leader="none" w:pos="400"/>
-              <w:tab w:val="right" w:leader="dot" w:pos="9350"/>
+              <w:tab w:val="right" w:leader="none" w:pos="9350"/>
             </w:tabs>
             <w:spacing w:after="120" w:before="240" w:line="240" w:lineRule="auto"/>
             <w:ind w:left="0" w:right="0" w:firstLine="0"/>
@@ -2569,7 +2573,7 @@
             <w:shd w:fill="auto" w:val="clear"/>
             <w:tabs>
               <w:tab w:val="left" w:leader="none" w:pos="800"/>
-              <w:tab w:val="right" w:leader="dot" w:pos="9350"/>
+              <w:tab w:val="right" w:leader="none" w:pos="9350"/>
             </w:tabs>
             <w:spacing w:after="0" w:before="120" w:line="240" w:lineRule="auto"/>
             <w:ind w:left="200" w:right="0" w:firstLine="0"/>
@@ -2675,7 +2679,7 @@
             <w:shd w:fill="auto" w:val="clear"/>
             <w:tabs>
               <w:tab w:val="left" w:leader="none" w:pos="800"/>
-              <w:tab w:val="right" w:leader="dot" w:pos="9350"/>
+              <w:tab w:val="right" w:leader="none" w:pos="9350"/>
             </w:tabs>
             <w:spacing w:after="0" w:before="120" w:line="240" w:lineRule="auto"/>
             <w:ind w:left="200" w:right="0" w:firstLine="0"/>
@@ -2786,7 +2790,7 @@
             <w:shd w:fill="auto" w:val="clear"/>
             <w:tabs>
               <w:tab w:val="left" w:leader="none" w:pos="800"/>
-              <w:tab w:val="right" w:leader="dot" w:pos="9350"/>
+              <w:tab w:val="right" w:leader="none" w:pos="9350"/>
             </w:tabs>
             <w:spacing w:after="0" w:before="120" w:line="240" w:lineRule="auto"/>
             <w:ind w:left="200" w:right="0" w:firstLine="0"/>
@@ -2897,7 +2901,7 @@
             <w:shd w:fill="auto" w:val="clear"/>
             <w:tabs>
               <w:tab w:val="left" w:leader="none" w:pos="400"/>
-              <w:tab w:val="right" w:leader="dot" w:pos="9350"/>
+              <w:tab w:val="right" w:leader="none" w:pos="9350"/>
             </w:tabs>
             <w:spacing w:after="120" w:before="240" w:line="240" w:lineRule="auto"/>
             <w:ind w:left="0" w:right="0" w:firstLine="0"/>
@@ -3009,7 +3013,7 @@
             <w:shd w:fill="auto" w:val="clear"/>
             <w:tabs>
               <w:tab w:val="left" w:leader="none" w:pos="800"/>
-              <w:tab w:val="right" w:leader="dot" w:pos="9350"/>
+              <w:tab w:val="right" w:leader="none" w:pos="9350"/>
             </w:tabs>
             <w:spacing w:after="0" w:before="120" w:line="240" w:lineRule="auto"/>
             <w:ind w:left="200" w:right="0" w:firstLine="0"/>
@@ -3120,7 +3124,7 @@
             <w:shd w:fill="auto" w:val="clear"/>
             <w:tabs>
               <w:tab w:val="left" w:leader="none" w:pos="800"/>
-              <w:tab w:val="right" w:leader="dot" w:pos="9350"/>
+              <w:tab w:val="right" w:leader="none" w:pos="9350"/>
             </w:tabs>
             <w:spacing w:after="0" w:before="120" w:line="240" w:lineRule="auto"/>
             <w:ind w:left="200" w:right="0" w:firstLine="0"/>
@@ -3231,7 +3235,7 @@
             <w:shd w:fill="auto" w:val="clear"/>
             <w:tabs>
               <w:tab w:val="left" w:leader="none" w:pos="800"/>
-              <w:tab w:val="right" w:leader="dot" w:pos="9350"/>
+              <w:tab w:val="right" w:leader="none" w:pos="9350"/>
             </w:tabs>
             <w:spacing w:after="0" w:before="120" w:line="240" w:lineRule="auto"/>
             <w:ind w:left="200" w:right="0" w:firstLine="0"/>
@@ -3323,7 +3327,7 @@
             <w:shd w:fill="auto" w:val="clear"/>
             <w:tabs>
               <w:tab w:val="left" w:leader="none" w:pos="800"/>
-              <w:tab w:val="right" w:leader="dot" w:pos="9350"/>
+              <w:tab w:val="right" w:leader="none" w:pos="9350"/>
             </w:tabs>
             <w:spacing w:after="0" w:before="120" w:line="240" w:lineRule="auto"/>
             <w:ind w:left="200" w:right="0" w:firstLine="0"/>
@@ -3444,7 +3448,7 @@
             <w:shd w:fill="auto" w:val="clear"/>
             <w:tabs>
               <w:tab w:val="left" w:leader="none" w:pos="800"/>
-              <w:tab w:val="right" w:leader="dot" w:pos="9350"/>
+              <w:tab w:val="right" w:leader="none" w:pos="9350"/>
             </w:tabs>
             <w:spacing w:after="0" w:before="120" w:line="240" w:lineRule="auto"/>
             <w:ind w:left="200" w:right="0" w:firstLine="0"/>
@@ -3565,7 +3569,7 @@
             <w:shd w:fill="auto" w:val="clear"/>
             <w:tabs>
               <w:tab w:val="left" w:leader="none" w:pos="800"/>
-              <w:tab w:val="right" w:leader="dot" w:pos="9350"/>
+              <w:tab w:val="right" w:leader="none" w:pos="9350"/>
             </w:tabs>
             <w:spacing w:after="0" w:before="120" w:line="240" w:lineRule="auto"/>
             <w:ind w:left="200" w:right="0" w:firstLine="0"/>
@@ -3686,7 +3690,7 @@
             <w:shd w:fill="auto" w:val="clear"/>
             <w:tabs>
               <w:tab w:val="left" w:leader="none" w:pos="800"/>
-              <w:tab w:val="right" w:leader="dot" w:pos="9350"/>
+              <w:tab w:val="right" w:leader="none" w:pos="9350"/>
             </w:tabs>
             <w:spacing w:after="0" w:before="120" w:line="240" w:lineRule="auto"/>
             <w:ind w:left="200" w:right="0" w:firstLine="0"/>
@@ -3778,7 +3782,7 @@
             <w:shd w:fill="auto" w:val="clear"/>
             <w:tabs>
               <w:tab w:val="left" w:leader="none" w:pos="800"/>
-              <w:tab w:val="right" w:leader="dot" w:pos="9350"/>
+              <w:tab w:val="right" w:leader="none" w:pos="9350"/>
             </w:tabs>
             <w:spacing w:after="0" w:before="120" w:line="240" w:lineRule="auto"/>
             <w:ind w:left="200" w:right="0" w:firstLine="0"/>
@@ -3899,7 +3903,7 @@
             <w:shd w:fill="auto" w:val="clear"/>
             <w:tabs>
               <w:tab w:val="left" w:leader="none" w:pos="400"/>
-              <w:tab w:val="right" w:leader="dot" w:pos="9350"/>
+              <w:tab w:val="right" w:leader="none" w:pos="9350"/>
             </w:tabs>
             <w:spacing w:after="120" w:before="240" w:line="240" w:lineRule="auto"/>
             <w:ind w:left="0" w:right="0" w:firstLine="0"/>
@@ -4023,6 +4027,7 @@
           <w:ilvl w:val="0"/>
           <w:numId w:val="1"/>
         </w:numPr>
+        <w:ind w:left="0" w:firstLine="0"/>
         <w:rPr/>
       </w:pPr>
       <w:bookmarkStart w:colFirst="0" w:colLast="0" w:name="_heading=h.y21zteuq9xc9" w:id="0"/>
@@ -4032,11 +4037,6 @@
           <w:rtl w:val="0"/>
         </w:rPr>
         <w:t xml:space="preserve">Introduction</w:t>
-      </w:r>
-      <w:r>
-        <w:rPr>
-          <w:rtl w:val="0"/>
-        </w:rPr>
       </w:r>
     </w:p>
     <w:p>
@@ -4046,6 +4046,7 @@
           <w:ilvl w:val="1"/>
           <w:numId w:val="1"/>
         </w:numPr>
+        <w:ind w:left="0" w:firstLine="0"/>
         <w:rPr/>
       </w:pPr>
       <w:bookmarkStart w:colFirst="0" w:colLast="0" w:name="_heading=h.nphyhxi1nqw2" w:id="1"/>
@@ -4055,11 +4056,6 @@
           <w:rtl w:val="0"/>
         </w:rPr>
         <w:t xml:space="preserve">Purpose</w:t>
-      </w:r>
-      <w:r>
-        <w:rPr>
-          <w:rtl w:val="0"/>
-        </w:rPr>
       </w:r>
     </w:p>
     <w:p>
@@ -4324,6 +4320,11 @@
         </w:rPr>
         <w:t xml:space="preserve"> uses it to plan the project schedule and resource needs, and to track progress against the schedule. </w:t>
       </w:r>
+      <w:r>
+        <w:rPr>
+          <w:rtl w:val="0"/>
+        </w:rPr>
+      </w:r>
     </w:p>
     <w:p>
       <w:pPr>
@@ -4386,6 +4387,11 @@
         </w:rPr>
         <w:t xml:space="preserve"> use it to understand what they need to do, when they need to do it, and what other activities they are dependent upon. </w:t>
       </w:r>
+      <w:r>
+        <w:rPr>
+          <w:rtl w:val="0"/>
+        </w:rPr>
+      </w:r>
     </w:p>
     <w:p>
       <w:pPr>
@@ -4394,6 +4400,7 @@
           <w:ilvl w:val="1"/>
           <w:numId w:val="1"/>
         </w:numPr>
+        <w:ind w:left="0" w:firstLine="0"/>
         <w:rPr/>
       </w:pPr>
       <w:bookmarkStart w:colFirst="0" w:colLast="0" w:name="_heading=h.x974f1piy8h" w:id="2"/>
@@ -4403,11 +4410,6 @@
           <w:rtl w:val="0"/>
         </w:rPr>
         <w:t xml:space="preserve">Scope</w:t>
-      </w:r>
-      <w:r>
-        <w:rPr>
-          <w:rtl w:val="0"/>
-        </w:rPr>
       </w:r>
     </w:p>
     <w:p>
@@ -4581,6 +4583,7 @@
           <w:ilvl w:val="1"/>
           <w:numId w:val="1"/>
         </w:numPr>
+        <w:ind w:left="0" w:firstLine="0"/>
         <w:rPr/>
       </w:pPr>
       <w:bookmarkStart w:colFirst="0" w:colLast="0" w:name="_heading=h.8zeurkt1734g" w:id="3"/>
@@ -4590,11 +4593,6 @@
           <w:rtl w:val="0"/>
         </w:rPr>
         <w:t xml:space="preserve">Definitions, Acronyms, and Abbreviations</w:t>
-      </w:r>
-      <w:r>
-        <w:rPr>
-          <w:rtl w:val="0"/>
-        </w:rPr>
       </w:r>
     </w:p>
     <w:p>
@@ -4690,6 +4688,7 @@
           <w:ilvl w:val="1"/>
           <w:numId w:val="1"/>
         </w:numPr>
+        <w:ind w:left="0" w:firstLine="0"/>
         <w:rPr/>
       </w:pPr>
       <w:bookmarkStart w:colFirst="0" w:colLast="0" w:name="_heading=h.6dz40bc3oklk" w:id="4"/>
@@ -4817,6 +4816,7 @@
           <w:ilvl w:val="1"/>
           <w:numId w:val="1"/>
         </w:numPr>
+        <w:ind w:left="0" w:firstLine="0"/>
         <w:rPr/>
       </w:pPr>
       <w:bookmarkStart w:colFirst="0" w:colLast="0" w:name="_heading=h.xf99idcsqgrx" w:id="5"/>
@@ -4826,11 +4826,6 @@
           <w:rtl w:val="0"/>
         </w:rPr>
         <w:t xml:space="preserve">Overview</w:t>
-      </w:r>
-      <w:r>
-        <w:rPr>
-          <w:rtl w:val="0"/>
-        </w:rPr>
       </w:r>
     </w:p>
     <w:p>
@@ -5246,6 +5241,7 @@
           <w:ilvl w:val="0"/>
           <w:numId w:val="1"/>
         </w:numPr>
+        <w:ind w:left="0" w:firstLine="0"/>
         <w:rPr/>
       </w:pPr>
       <w:bookmarkStart w:colFirst="0" w:colLast="0" w:name="_heading=h.6snaq5tg6plw" w:id="6"/>
@@ -5264,6 +5260,7 @@
           <w:ilvl w:val="1"/>
           <w:numId w:val="1"/>
         </w:numPr>
+        <w:ind w:left="0" w:firstLine="0"/>
         <w:rPr/>
       </w:pPr>
       <w:bookmarkStart w:colFirst="0" w:colLast="0" w:name="_heading=h.xa4ptkukq7yb" w:id="7"/>
@@ -5315,6 +5312,7 @@
           <w:ilvl w:val="1"/>
           <w:numId w:val="1"/>
         </w:numPr>
+        <w:ind w:left="0" w:firstLine="0"/>
         <w:rPr/>
       </w:pPr>
       <w:bookmarkStart w:colFirst="0" w:colLast="0" w:name="_heading=h.r4f9jgm9gwer" w:id="8"/>
@@ -5378,6 +5376,7 @@
           <w:ilvl w:val="1"/>
           <w:numId w:val="1"/>
         </w:numPr>
+        <w:ind w:left="0" w:firstLine="0"/>
         <w:rPr/>
       </w:pPr>
       <w:bookmarkStart w:colFirst="0" w:colLast="0" w:name="_heading=h.cof2etntjnj1" w:id="9"/>
@@ -5481,11 +5480,6 @@
         </w:rPr>
         <w:t xml:space="preserve">4.2.1 Phase Plan.</w:t>
       </w:r>
-      <w:r>
-        <w:rPr>
-          <w:rtl w:val="0"/>
-        </w:rPr>
-      </w:r>
     </w:p>
     <w:p>
       <w:pPr>
@@ -5494,6 +5488,7 @@
           <w:ilvl w:val="0"/>
           <w:numId w:val="1"/>
         </w:numPr>
+        <w:ind w:left="0" w:firstLine="0"/>
         <w:rPr/>
       </w:pPr>
       <w:bookmarkStart w:colFirst="0" w:colLast="0" w:name="_heading=h.u7bhml7l4yh" w:id="10"/>
@@ -5512,6 +5507,7 @@
           <w:ilvl w:val="1"/>
           <w:numId w:val="1"/>
         </w:numPr>
+        <w:ind w:left="0" w:firstLine="0"/>
         <w:rPr/>
       </w:pPr>
       <w:bookmarkStart w:colFirst="0" w:colLast="0" w:name="_heading=h.xa4y4s24wt6j" w:id="11"/>
@@ -5574,6 +5570,7 @@
           <w:ilvl w:val="1"/>
           <w:numId w:val="1"/>
         </w:numPr>
+        <w:ind w:left="0" w:firstLine="0"/>
         <w:rPr/>
       </w:pPr>
       <w:bookmarkStart w:colFirst="0" w:colLast="0" w:name="_heading=h.u73zc9bgmpqw" w:id="12"/>
@@ -5650,6 +5647,7 @@
           <w:numId w:val="1"/>
         </w:numPr>
         <w:spacing w:line="360" w:lineRule="auto"/>
+        <w:ind w:left="0" w:firstLine="0"/>
         <w:rPr/>
       </w:pPr>
       <w:bookmarkStart w:colFirst="0" w:colLast="0" w:name="_heading=h.bz3r053fv71q" w:id="13"/>
@@ -5659,11 +5657,6 @@
           <w:rtl w:val="0"/>
         </w:rPr>
         <w:t xml:space="preserve">Roles and Responsibilities</w:t>
-      </w:r>
-      <w:r>
-        <w:rPr>
-          <w:rtl w:val="0"/>
-        </w:rPr>
       </w:r>
     </w:p>
     <w:tbl>
@@ -6108,6 +6101,7 @@
           <w:ilvl w:val="0"/>
           <w:numId w:val="1"/>
         </w:numPr>
+        <w:ind w:left="0" w:firstLine="0"/>
         <w:rPr/>
       </w:pPr>
       <w:bookmarkStart w:colFirst="0" w:colLast="0" w:name="_heading=h.v4jpfcuacgnz" w:id="14"/>
@@ -6126,6 +6120,7 @@
           <w:ilvl w:val="1"/>
           <w:numId w:val="1"/>
         </w:numPr>
+        <w:ind w:left="0" w:firstLine="0"/>
         <w:rPr/>
       </w:pPr>
       <w:bookmarkStart w:colFirst="0" w:colLast="0" w:name="_heading=h.uufr5ed92jqe" w:id="15"/>
@@ -6170,6 +6165,7 @@
           <w:ilvl w:val="1"/>
           <w:numId w:val="1"/>
         </w:numPr>
+        <w:ind w:left="0" w:firstLine="0"/>
         <w:rPr/>
       </w:pPr>
       <w:bookmarkStart w:colFirst="0" w:colLast="0" w:name="_heading=h.snzcjd11vjb4" w:id="16"/>
@@ -6624,6 +6620,7 @@
           <w:ilvl w:val="2"/>
           <w:numId w:val="1"/>
         </w:numPr>
+        <w:ind w:left="0" w:firstLine="0"/>
         <w:rPr/>
       </w:pPr>
       <w:bookmarkStart w:colFirst="0" w:colLast="0" w:name="_heading=h.lbisx1vbb2ro" w:id="17"/>
@@ -6700,6 +6697,7 @@
           <w:ilvl w:val="2"/>
           <w:numId w:val="1"/>
         </w:numPr>
+        <w:ind w:left="0" w:firstLine="0"/>
         <w:rPr/>
       </w:pPr>
       <w:bookmarkStart w:colFirst="0" w:colLast="0" w:name="_heading=h.k7obepsisrpy" w:id="18"/>
@@ -6767,7 +6765,6 @@
             <w:pPr>
               <w:keepNext w:val="0"/>
               <w:keepLines w:val="0"/>
-              <w:pageBreakBefore w:val="0"/>
               <w:widowControl w:val="1"/>
               <w:pBdr>
                 <w:top w:space="0" w:sz="0" w:val="nil"/>
@@ -6826,7 +6823,6 @@
             <w:pPr>
               <w:keepNext w:val="0"/>
               <w:keepLines w:val="0"/>
-              <w:pageBreakBefore w:val="0"/>
               <w:widowControl w:val="1"/>
               <w:pBdr>
                 <w:top w:space="0" w:sz="0" w:val="nil"/>
@@ -6896,7 +6892,6 @@
             <w:pPr>
               <w:keepNext w:val="0"/>
               <w:keepLines w:val="0"/>
-              <w:pageBreakBefore w:val="0"/>
               <w:widowControl w:val="1"/>
               <w:pBdr>
                 <w:top w:space="0" w:sz="0" w:val="nil"/>
@@ -6980,7 +6975,6 @@
             <w:pPr>
               <w:keepNext w:val="0"/>
               <w:keepLines w:val="0"/>
-              <w:pageBreakBefore w:val="0"/>
               <w:widowControl w:val="1"/>
               <w:pBdr>
                 <w:top w:space="0" w:sz="0" w:val="nil"/>
@@ -7024,7 +7018,6 @@
             <w:pPr>
               <w:keepNext w:val="0"/>
               <w:keepLines w:val="0"/>
-              <w:pageBreakBefore w:val="0"/>
               <w:widowControl w:val="1"/>
               <w:pBdr>
                 <w:top w:space="0" w:sz="0" w:val="nil"/>
@@ -7089,7 +7082,6 @@
             <w:pPr>
               <w:keepNext w:val="0"/>
               <w:keepLines w:val="0"/>
-              <w:pageBreakBefore w:val="0"/>
               <w:widowControl w:val="1"/>
               <w:pBdr>
                 <w:top w:space="0" w:sz="0" w:val="nil"/>
@@ -7147,7 +7139,6 @@
             <w:pPr>
               <w:keepNext w:val="0"/>
               <w:keepLines w:val="0"/>
-              <w:pageBreakBefore w:val="0"/>
               <w:widowControl w:val="1"/>
               <w:pBdr>
                 <w:top w:space="0" w:sz="0" w:val="nil"/>
@@ -7205,7 +7196,6 @@
             <w:pPr>
               <w:keepNext w:val="0"/>
               <w:keepLines w:val="0"/>
-              <w:pageBreakBefore w:val="0"/>
               <w:widowControl w:val="1"/>
               <w:pBdr>
                 <w:top w:space="0" w:sz="0" w:val="nil"/>
@@ -7263,7 +7253,6 @@
             <w:pPr>
               <w:keepNext w:val="0"/>
               <w:keepLines w:val="0"/>
-              <w:pageBreakBefore w:val="0"/>
               <w:widowControl w:val="1"/>
               <w:pBdr>
                 <w:top w:space="0" w:sz="0" w:val="nil"/>
@@ -7328,7 +7317,6 @@
             <w:pPr>
               <w:keepNext w:val="0"/>
               <w:keepLines w:val="0"/>
-              <w:pageBreakBefore w:val="0"/>
               <w:widowControl w:val="1"/>
               <w:pBdr>
                 <w:top w:space="0" w:sz="0" w:val="nil"/>
@@ -7386,7 +7374,6 @@
             <w:pPr>
               <w:keepNext w:val="0"/>
               <w:keepLines w:val="0"/>
-              <w:pageBreakBefore w:val="0"/>
               <w:widowControl w:val="1"/>
               <w:pBdr>
                 <w:top w:space="0" w:sz="0" w:val="nil"/>
@@ -7444,7 +7431,6 @@
             <w:pPr>
               <w:keepNext w:val="0"/>
               <w:keepLines w:val="0"/>
-              <w:pageBreakBefore w:val="0"/>
               <w:widowControl w:val="1"/>
               <w:pBdr>
                 <w:top w:space="0" w:sz="0" w:val="nil"/>
@@ -7502,7 +7488,6 @@
             <w:pPr>
               <w:keepNext w:val="0"/>
               <w:keepLines w:val="0"/>
-              <w:pageBreakBefore w:val="0"/>
               <w:widowControl w:val="1"/>
               <w:pBdr>
                 <w:top w:space="0" w:sz="0" w:val="nil"/>
@@ -7567,7 +7552,6 @@
             <w:pPr>
               <w:keepNext w:val="0"/>
               <w:keepLines w:val="0"/>
-              <w:pageBreakBefore w:val="0"/>
               <w:widowControl w:val="1"/>
               <w:pBdr>
                 <w:top w:space="0" w:sz="0" w:val="nil"/>
@@ -7625,7 +7609,6 @@
             <w:pPr>
               <w:keepNext w:val="0"/>
               <w:keepLines w:val="0"/>
-              <w:pageBreakBefore w:val="0"/>
               <w:widowControl w:val="1"/>
               <w:pBdr>
                 <w:top w:space="0" w:sz="0" w:val="nil"/>
@@ -7683,7 +7666,6 @@
             <w:pPr>
               <w:keepNext w:val="0"/>
               <w:keepLines w:val="0"/>
-              <w:pageBreakBefore w:val="0"/>
               <w:widowControl w:val="1"/>
               <w:pBdr>
                 <w:top w:space="0" w:sz="0" w:val="nil"/>
@@ -7741,7 +7723,6 @@
             <w:pPr>
               <w:keepNext w:val="0"/>
               <w:keepLines w:val="0"/>
-              <w:pageBreakBefore w:val="0"/>
               <w:widowControl w:val="1"/>
               <w:pBdr>
                 <w:top w:space="0" w:sz="0" w:val="nil"/>
@@ -7806,7 +7787,6 @@
             <w:pPr>
               <w:keepNext w:val="0"/>
               <w:keepLines w:val="0"/>
-              <w:pageBreakBefore w:val="0"/>
               <w:widowControl w:val="1"/>
               <w:pBdr>
                 <w:top w:space="0" w:sz="0" w:val="nil"/>
@@ -7864,7 +7844,6 @@
             <w:pPr>
               <w:keepNext w:val="0"/>
               <w:keepLines w:val="0"/>
-              <w:pageBreakBefore w:val="0"/>
               <w:widowControl w:val="1"/>
               <w:pBdr>
                 <w:top w:space="0" w:sz="0" w:val="nil"/>
@@ -7922,7 +7901,6 @@
             <w:pPr>
               <w:keepNext w:val="0"/>
               <w:keepLines w:val="0"/>
-              <w:pageBreakBefore w:val="0"/>
               <w:widowControl w:val="1"/>
               <w:pBdr>
                 <w:top w:space="0" w:sz="0" w:val="nil"/>
@@ -7980,7 +7958,6 @@
             <w:pPr>
               <w:keepNext w:val="0"/>
               <w:keepLines w:val="0"/>
-              <w:pageBreakBefore w:val="0"/>
               <w:widowControl w:val="1"/>
               <w:pBdr>
                 <w:top w:space="0" w:sz="0" w:val="nil"/>
@@ -8045,7 +8022,6 @@
             <w:pPr>
               <w:keepNext w:val="0"/>
               <w:keepLines w:val="0"/>
-              <w:pageBreakBefore w:val="0"/>
               <w:widowControl w:val="1"/>
               <w:pBdr>
                 <w:top w:space="0" w:sz="0" w:val="nil"/>
@@ -8103,7 +8079,6 @@
             <w:pPr>
               <w:keepNext w:val="0"/>
               <w:keepLines w:val="0"/>
-              <w:pageBreakBefore w:val="0"/>
               <w:widowControl w:val="1"/>
               <w:pBdr>
                 <w:top w:space="0" w:sz="0" w:val="nil"/>
@@ -8161,7 +8136,6 @@
             <w:pPr>
               <w:keepNext w:val="0"/>
               <w:keepLines w:val="0"/>
-              <w:pageBreakBefore w:val="0"/>
               <w:widowControl w:val="1"/>
               <w:pBdr>
                 <w:top w:space="0" w:sz="0" w:val="nil"/>
@@ -8219,7 +8193,6 @@
             <w:pPr>
               <w:keepNext w:val="0"/>
               <w:keepLines w:val="0"/>
-              <w:pageBreakBefore w:val="0"/>
               <w:widowControl w:val="1"/>
               <w:pBdr>
                 <w:top w:space="0" w:sz="0" w:val="nil"/>
@@ -8284,7 +8257,6 @@
             <w:pPr>
               <w:keepNext w:val="0"/>
               <w:keepLines w:val="0"/>
-              <w:pageBreakBefore w:val="0"/>
               <w:widowControl w:val="1"/>
               <w:pBdr>
                 <w:top w:space="0" w:sz="0" w:val="nil"/>
@@ -8342,7 +8314,6 @@
             <w:pPr>
               <w:keepNext w:val="0"/>
               <w:keepLines w:val="0"/>
-              <w:pageBreakBefore w:val="0"/>
               <w:widowControl w:val="1"/>
               <w:pBdr>
                 <w:top w:space="0" w:sz="0" w:val="nil"/>
@@ -8400,7 +8371,6 @@
             <w:pPr>
               <w:keepNext w:val="0"/>
               <w:keepLines w:val="0"/>
-              <w:pageBreakBefore w:val="0"/>
               <w:widowControl w:val="1"/>
               <w:pBdr>
                 <w:top w:space="0" w:sz="0" w:val="nil"/>
@@ -8458,7 +8428,6 @@
             <w:pPr>
               <w:keepNext w:val="0"/>
               <w:keepLines w:val="0"/>
-              <w:pageBreakBefore w:val="0"/>
               <w:widowControl w:val="1"/>
               <w:pBdr>
                 <w:top w:space="0" w:sz="0" w:val="nil"/>
@@ -8556,6 +8525,7 @@
           <w:ilvl w:val="1"/>
           <w:numId w:val="1"/>
         </w:numPr>
+        <w:ind w:left="0" w:firstLine="0"/>
         <w:rPr>
           <w:b w:val="1"/>
           <w:bCs w:val="1"/>
@@ -8743,6 +8713,7 @@
           <w:ilvl w:val="1"/>
           <w:numId w:val="1"/>
         </w:numPr>
+        <w:ind w:left="0" w:firstLine="0"/>
         <w:rPr>
           <w:b w:val="1"/>
           <w:bCs w:val="1"/>
@@ -8918,6 +8889,7 @@
           <w:ilvl w:val="1"/>
           <w:numId w:val="1"/>
         </w:numPr>
+        <w:ind w:left="0" w:firstLine="0"/>
         <w:rPr>
           <w:b w:val="1"/>
           <w:bCs w:val="1"/>
@@ -9285,6 +9257,7 @@
           <w:ilvl w:val="1"/>
           <w:numId w:val="1"/>
         </w:numPr>
+        <w:ind w:left="0" w:firstLine="0"/>
         <w:rPr>
           <w:b w:val="1"/>
           <w:bCs w:val="1"/>
@@ -9427,6 +9400,7 @@
           <w:ilvl w:val="0"/>
           <w:numId w:val="1"/>
         </w:numPr>
+        <w:ind w:left="0" w:firstLine="0"/>
         <w:rPr/>
       </w:pPr>
       <w:bookmarkStart w:colFirst="0" w:colLast="0" w:name="_heading=h.3sn3lxmcgcy3" w:id="26"/>
@@ -9436,11 +9410,6 @@
           <w:rtl w:val="0"/>
         </w:rPr>
         <w:t xml:space="preserve">Annexes</w:t>
-      </w:r>
-      <w:r>
-        <w:rPr>
-          <w:rtl w:val="0"/>
-        </w:rPr>
       </w:r>
     </w:p>
     <w:p>
@@ -9649,7 +9618,6 @@
     <w:pPr>
       <w:keepNext w:val="0"/>
       <w:keepLines w:val="0"/>
-      <w:pageBreakBefore w:val="0"/>
       <w:widowControl w:val="0"/>
       <w:pBdr>
         <w:top w:space="0" w:sz="0" w:val="nil"/>
@@ -9713,7 +9681,6 @@
     <w:pPr>
       <w:keepNext w:val="0"/>
       <w:keepLines w:val="0"/>
-      <w:pageBreakBefore w:val="0"/>
       <w:widowControl w:val="0"/>
       <w:pBdr>
         <w:top w:space="0" w:sz="0" w:val="nil"/>
@@ -9761,7 +9728,6 @@
     <w:pPr>
       <w:keepNext w:val="0"/>
       <w:keepLines w:val="0"/>
-      <w:pageBreakBefore w:val="0"/>
       <w:widowControl w:val="0"/>
       <w:pBdr>
         <w:top w:space="0" w:sz="0" w:val="nil"/>
@@ -9880,7 +9846,7 @@
             <w:rPr>
               <w:rtl w:val="0"/>
             </w:rPr>
-            <w:t xml:space="preserve">&lt;Company Name&gt;</w:t>
+            <w:t xml:space="preserve">Calculatorz</w:t>
           </w:r>
           <w:r>
             <w:fldChar w:fldCharType="end"/>
@@ -9946,7 +9912,6 @@
     <w:pPr>
       <w:keepNext w:val="0"/>
       <w:keepLines w:val="0"/>
-      <w:pageBreakBefore w:val="0"/>
       <w:widowControl w:val="0"/>
       <w:pBdr>
         <w:top w:space="0" w:sz="0" w:val="nil"/>
@@ -9994,7 +9959,6 @@
     <w:pPr>
       <w:keepNext w:val="0"/>
       <w:keepLines w:val="0"/>
-      <w:pageBreakBefore w:val="0"/>
       <w:widowControl w:val="0"/>
       <w:pBdr>
         <w:top w:space="0" w:sz="0" w:val="nil"/>
@@ -10095,7 +10059,7 @@
         <w:szCs w:val="36"/>
         <w:rtl w:val="0"/>
       </w:rPr>
-      <w:t xml:space="preserve">&lt;Company Name&gt;</w:t>
+      <w:t xml:space="preserve">Calculatorz</w:t>
     </w:r>
     <w:r>
       <w:fldChar w:fldCharType="end"/>
@@ -10127,7 +10091,6 @@
     <w:pPr>
       <w:keepNext w:val="0"/>
       <w:keepLines w:val="0"/>
-      <w:pageBreakBefore w:val="0"/>
       <w:widowControl w:val="0"/>
       <w:pBdr>
         <w:top w:space="0" w:sz="0" w:val="nil"/>
@@ -10175,7 +10138,6 @@
     <w:pPr>
       <w:keepNext w:val="0"/>
       <w:keepLines w:val="0"/>
-      <w:pageBreakBefore w:val="0"/>
       <w:widowControl w:val="0"/>
       <w:pBdr>
         <w:top w:space="0" w:sz="0" w:val="nil"/>
@@ -10321,7 +10283,6 @@
     <w:pPr>
       <w:keepNext w:val="0"/>
       <w:keepLines w:val="0"/>
-      <w:pageBreakBefore w:val="0"/>
       <w:widowControl w:val="0"/>
       <w:pBdr>
         <w:top w:space="0" w:sz="0" w:val="nil"/>
@@ -10369,7 +10330,6 @@
     <w:pPr>
       <w:keepNext w:val="0"/>
       <w:keepLines w:val="0"/>
-      <w:pageBreakBefore w:val="0"/>
       <w:widowControl w:val="0"/>
       <w:pBdr>
         <w:top w:space="0" w:sz="0" w:val="nil"/>
@@ -10767,6 +10727,20 @@
       <w:sz w:val="36"/>
       <w:szCs w:val="36"/>
     </w:rPr>
+  </w:style>
+  <w:style w:type="table" w:styleId="TableNormal" w:default="1">
+    <w:name w:val="TableNormal"/>
+    <w:tblPr>
+      <w:tblCellMar>
+        <w:top w:w="100.0" w:type="dxa"/>
+        <w:left w:w="100.0" w:type="dxa"/>
+        <w:bottom w:w="100.0" w:type="dxa"/>
+        <w:right w:w="100.0" w:type="dxa"/>
+      </w:tblCellMar>
+    </w:tblPr>
+  </w:style>
+  <w:style w:type="paragraph" w:styleId="Normal" w:default="1">
+    <w:name w:val="normal"/>
   </w:style>
   <w:style w:type="paragraph" w:styleId="Heading7">
     <w:name w:val="heading 7"/>
@@ -11276,6 +11250,71 @@
       </w:tblBorders>
     </w:tblPr>
   </w:style>
+  <w:style w:type="table" w:styleId="Table1">
+    <w:basedOn w:val="TableNormal"/>
+    <w:tblPr>
+      <w:tblStyleRowBandSize w:val="1"/>
+      <w:tblStyleColBandSize w:val="1"/>
+      <w:tblCellMar>
+        <w:top w:w="0.0" w:type="dxa"/>
+        <w:left w:w="115.0" w:type="dxa"/>
+        <w:bottom w:w="0.0" w:type="dxa"/>
+        <w:right w:w="115.0" w:type="dxa"/>
+      </w:tblCellMar>
+    </w:tblPr>
+  </w:style>
+  <w:style w:type="table" w:styleId="Table2">
+    <w:basedOn w:val="TableNormal"/>
+    <w:tblPr>
+      <w:tblStyleRowBandSize w:val="1"/>
+      <w:tblStyleColBandSize w:val="1"/>
+      <w:tblCellMar>
+        <w:top w:w="15.0" w:type="dxa"/>
+        <w:left w:w="15.0" w:type="dxa"/>
+        <w:bottom w:w="15.0" w:type="dxa"/>
+        <w:right w:w="15.0" w:type="dxa"/>
+      </w:tblCellMar>
+    </w:tblPr>
+  </w:style>
+  <w:style w:type="table" w:styleId="Table3">
+    <w:basedOn w:val="TableNormal"/>
+    <w:tblPr>
+      <w:tblStyleRowBandSize w:val="1"/>
+      <w:tblStyleColBandSize w:val="1"/>
+      <w:tblCellMar>
+        <w:top w:w="0.0" w:type="dxa"/>
+        <w:left w:w="108.0" w:type="dxa"/>
+        <w:bottom w:w="0.0" w:type="dxa"/>
+        <w:right w:w="108.0" w:type="dxa"/>
+      </w:tblCellMar>
+    </w:tblPr>
+  </w:style>
+  <w:style w:type="table" w:styleId="Table4">
+    <w:basedOn w:val="TableNormal"/>
+    <w:tblPr>
+      <w:tblStyleRowBandSize w:val="1"/>
+      <w:tblStyleColBandSize w:val="1"/>
+      <w:tblCellMar>
+        <w:top w:w="0.0" w:type="dxa"/>
+        <w:left w:w="115.0" w:type="dxa"/>
+        <w:bottom w:w="0.0" w:type="dxa"/>
+        <w:right w:w="115.0" w:type="dxa"/>
+      </w:tblCellMar>
+    </w:tblPr>
+  </w:style>
+  <w:style w:type="table" w:styleId="Table5">
+    <w:basedOn w:val="TableNormal"/>
+    <w:tblPr>
+      <w:tblStyleRowBandSize w:val="1"/>
+      <w:tblStyleColBandSize w:val="1"/>
+      <w:tblCellMar>
+        <w:top w:w="0.0" w:type="dxa"/>
+        <w:left w:w="115.0" w:type="dxa"/>
+        <w:bottom w:w="0.0" w:type="dxa"/>
+        <w:right w:w="115.0" w:type="dxa"/>
+      </w:tblCellMar>
+    </w:tblPr>
+  </w:style>
   <w:style w:type="paragraph" w:styleId="Subtitle">
     <w:name w:val="Subtitle"/>
     <w:basedOn w:val="Normal"/>
@@ -11657,7 +11696,7 @@
 
 <file path=customXML/item1.xml><?xml version="1.0" encoding="utf-8"?>
 <go:gDocsCustomXmlDataStorage xmlns:go="http://customooxmlschemas.google.com/" xmlns:r="http://schemas.openxmlformats.org/officeDocument/2006/relationships" uri="GoogleDocsCustomDataVersion2">
-  <go:docsCustomData xmlns:go="http://customooxmlschemas.google.com/" roundtripDataSignature="AMtx7mhomsKfJiQj+ilYe9K1J8exod5LWQ==">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</go:docsCustomData>
+  <go:docsCustomData xmlns:go="http://customooxmlschemas.google.com/" roundtripDataSignature="AMtx7mhiP0AyQs2K3Sy36JitAd2/ACmU+g==">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</go:docsCustomData>
 </go:gDocsCustomXmlDataStorage>
 </file>
 

</xml_diff>